<commit_message>
Updating notes and skimming through docs
</commit_message>
<xml_diff>
--- a/SPRING SECURITY NOTES.docx
+++ b/SPRING SECURITY NOTES.docx
@@ -2,13 +2,58 @@
 <file path=word/document.xml><?xml version="1.0" encoding="utf-8"?>
 <w:document xmlns:wpc="http://schemas.microsoft.com/office/word/2010/wordprocessingCanvas" xmlns:cx="http://schemas.microsoft.com/office/drawing/2014/chartex" xmlns:cx1="http://schemas.microsoft.com/office/drawing/2015/9/8/chartex" xmlns:cx2="http://schemas.microsoft.com/office/drawing/2015/10/21/chartex" xmlns:cx3="http://schemas.microsoft.com/office/drawing/2016/5/9/chartex" xmlns:cx4="http://schemas.microsoft.com/office/drawing/2016/5/10/chartex" xmlns:cx5="http://schemas.microsoft.com/office/drawing/2016/5/11/chartex" xmlns:cx6="http://schemas.microsoft.com/office/drawing/2016/5/12/chartex" xmlns:cx7="http://schemas.microsoft.com/office/drawing/2016/5/13/chartex" xmlns:cx8="http://schemas.microsoft.com/office/drawing/2016/5/14/chartex" xmlns:mc="http://schemas.openxmlformats.org/markup-compatibility/2006" xmlns:aink="http://schemas.microsoft.com/office/drawing/2016/ink" xmlns:am3d="http://schemas.microsoft.com/office/drawing/2017/model3d" xmlns:o="urn:schemas-microsoft-com:office:office" xmlns:oel="http://schemas.microsoft.com/office/2019/extlst" xmlns:r="http://schemas.openxmlformats.org/officeDocument/2006/relationships" xmlns:m="http://schemas.openxmlformats.org/officeDocument/2006/math" xmlns:v="urn:schemas-microsoft-com:vml" xmlns:wp14="http://schemas.microsoft.com/office/word/2010/wordprocessingDrawing" xmlns:wp="http://schemas.openxmlformats.org/drawingml/2006/wordprocessingDrawing" xmlns:w10="urn:schemas-microsoft-com:office:word" xmlns:w="http://schemas.openxmlformats.org/wordprocessingml/2006/main" xmlns:w14="http://schemas.microsoft.com/office/word/2010/wordml" xmlns:w15="http://schemas.microsoft.com/office/word/2012/wordml" xmlns:w16cex="http://schemas.microsoft.com/office/word/2018/wordml/cex" xmlns:w16cid="http://schemas.microsoft.com/office/word/2016/wordml/cid" xmlns:w16="http://schemas.microsoft.com/office/word/2018/wordml" xmlns:w16du="http://schemas.microsoft.com/office/word/2023/wordml/word16du" xmlns:w16sdtdh="http://schemas.microsoft.com/office/word/2020/wordml/sdtdatahash" xmlns:w16se="http://schemas.microsoft.com/office/word/2015/wordml/symex" xmlns:wpg="http://schemas.microsoft.com/office/word/2010/wordprocessingGroup" xmlns:wpi="http://schemas.microsoft.com/office/word/2010/wordprocessingInk" xmlns:wne="http://schemas.microsoft.com/office/word/2006/wordml" xmlns:wps="http://schemas.microsoft.com/office/word/2010/wordprocessingShape" mc:Ignorable="w14 w15 w16se w16cid w16 w16cex w16sdtdh w16du wp14">
   <w:body>
-    <w:p/>
+    <w:p>
+      <w:pPr>
+        <w:ind w:left="1440" w:firstLine="720"/>
+        <w:jc w:val="both"/>
+        <w:rPr>
+          <w:b/>
+          <w:bCs/>
+          <w:i/>
+          <w:iCs/>
+          <w:sz w:val="32"/>
+          <w:szCs w:val="32"/>
+        </w:rPr>
+      </w:pPr>
+      <w:r>
+        <w:rPr>
+          <w:b/>
+          <w:bCs/>
+          <w:i/>
+          <w:iCs/>
+          <w:sz w:val="32"/>
+          <w:szCs w:val="32"/>
+        </w:rPr>
+        <w:t>SPRING SECURITY NOTES:</w:t>
+      </w:r>
+    </w:p>
     <w:p>
       <w:pPr>
         <w:ind w:left="-993"/>
       </w:pPr>
-      <w:r>
-        <w:t xml:space="preserve">SPRING SECURITY NOTES: </w:t>
+    </w:p>
+    <w:p>
+      <w:pPr>
+        <w:ind w:left="-993"/>
+      </w:pPr>
+      <w:r>
+        <w:t xml:space="preserve">In Spring </w:t>
+      </w:r>
+      <w:proofErr w:type="gramStart"/>
+      <w:r>
+        <w:t>security</w:t>
+      </w:r>
+      <w:proofErr w:type="gramEnd"/>
+      <w:r>
+        <w:t xml:space="preserve"> A role will always have a ROLE_ prefix appended automatically.</w:t>
+      </w:r>
+    </w:p>
+    <w:p>
+      <w:pPr>
+        <w:ind w:left="-993"/>
+      </w:pPr>
+      <w:r>
+        <w:t>@PreAuthorize(“hasRole(‘ADMIN’)”) &amp; @PreAuthorize(“hasRole(‘ROLE_ADMIN’)”) is equivalent.</w:t>
       </w:r>
     </w:p>
     <w:p>
@@ -40,6 +85,9 @@
         <w:ind w:left="-567"/>
       </w:pPr>
       <w:r>
+        <w:rPr>
+          <w:noProof/>
+        </w:rPr>
         <w:drawing>
           <wp:inline distT="0" distB="0" distL="0" distR="0" wp14:anchorId="0B827CC8" wp14:editId="233765DA">
             <wp:extent cx="5731510" cy="1305560"/>
@@ -104,6 +152,9 @@
         <w:ind w:left="-633"/>
       </w:pPr>
       <w:r>
+        <w:rPr>
+          <w:noProof/>
+        </w:rPr>
         <w:drawing>
           <wp:inline distT="0" distB="0" distL="0" distR="0" wp14:anchorId="52179EE2" wp14:editId="076150F1">
             <wp:extent cx="5731510" cy="1143000"/>
@@ -197,6 +248,9 @@
         <w:ind w:left="-709"/>
       </w:pPr>
       <w:r>
+        <w:rPr>
+          <w:noProof/>
+        </w:rPr>
         <w:drawing>
           <wp:inline distT="0" distB="0" distL="0" distR="0" wp14:anchorId="7B9EBD49" wp14:editId="215A2AAC">
             <wp:extent cx="5731510" cy="2093595"/>
@@ -300,7 +354,9 @@
         <w:ind w:left="-633"/>
       </w:pPr>
       <w:r>
-        <w:lastRenderedPageBreak/>
+        <w:rPr>
+          <w:noProof/>
+        </w:rPr>
         <w:drawing>
           <wp:inline distT="0" distB="0" distL="0" distR="0" wp14:anchorId="3B77F817" wp14:editId="4625EC4D">
             <wp:extent cx="5731510" cy="3573780"/>
@@ -428,6 +484,9 @@
         <w:ind w:left="-709"/>
       </w:pPr>
       <w:r>
+        <w:rPr>
+          <w:noProof/>
+        </w:rPr>
         <w:drawing>
           <wp:inline distT="0" distB="0" distL="0" distR="0" wp14:anchorId="2A76ABB5" wp14:editId="72B20382">
             <wp:extent cx="5731510" cy="3338830"/>
@@ -1004,6 +1063,7 @@
   <w:style w:type="character" w:default="1" w:styleId="DefaultParagraphFont">
     <w:name w:val="Default Paragraph Font"/>
     <w:uiPriority w:val="1"/>
+    <w:semiHidden/>
     <w:unhideWhenUsed/>
   </w:style>
   <w:style w:type="table" w:default="1" w:styleId="TableNormal">

</xml_diff>